<commit_message>
Format the document of Reqirement
</commit_message>
<xml_diff>
--- a/requirements.docx
+++ b/requirements.docx
@@ -26,15 +26,25 @@
     <w:p/>
     <w:p>
       <w:pPr>
-        <w:rPr>
-          <w:lang w:bidi="ar-EG"/>
-        </w:rPr>
-      </w:pPr>
-      <w:r>
-        <w:rPr>
-          <w:lang w:bidi="ar-EG"/>
-        </w:rPr>
-        <w:t xml:space="preserve">1 </w:t>
+        <w:spacing w:line="240" w:lineRule="auto"/>
+        <w:jc w:val="both"/>
+        <w:rPr>
+          <w:lang w:bidi="ar-EG"/>
+        </w:rPr>
+      </w:pPr>
+      <w:r>
+        <w:rPr>
+          <w:b/>
+          <w:bCs/>
+          <w:lang w:bidi="ar-EG"/>
+        </w:rPr>
+        <w:t>1</w:t>
+      </w:r>
+      <w:r>
+        <w:rPr>
+          <w:lang w:bidi="ar-EG"/>
+        </w:rPr>
+        <w:t xml:space="preserve"> </w:t>
       </w:r>
       <w:r>
         <w:rPr>
@@ -45,12 +55,32 @@
     </w:p>
     <w:p>
       <w:pPr>
-        <w:rPr>
-          <w:lang w:bidi="ar-EG"/>
-        </w:rPr>
-      </w:pPr>
-      <w:r>
-        <w:rPr>
+        <w:spacing w:line="240" w:lineRule="auto"/>
+        <w:jc w:val="both"/>
+        <w:rPr>
+          <w:lang w:bidi="ar-EG"/>
+        </w:rPr>
+      </w:pPr>
+      <w:r>
+        <w:rPr>
+          <w:b/>
+          <w:bCs/>
+          <w:lang w:bidi="ar-EG"/>
+        </w:rPr>
+        <w:t xml:space="preserve"> </w:t>
+      </w:r>
+      <w:r>
+        <w:rPr>
+          <w:b/>
+          <w:bCs/>
+          <w:lang w:bidi="ar-EG"/>
+        </w:rPr>
+        <w:t xml:space="preserve"> </w:t>
+      </w:r>
+      <w:r>
+        <w:rPr>
+          <w:b/>
+          <w:bCs/>
           <w:lang w:bidi="ar-EG"/>
         </w:rPr>
         <w:t>1.1</w:t>
@@ -59,39 +89,102 @@
         <w:rPr>
           <w:lang w:bidi="ar-EG"/>
         </w:rPr>
+        <w:t xml:space="preserve"> </w:t>
+      </w:r>
+      <w:r>
+        <w:rPr>
+          <w:lang w:bidi="ar-EG"/>
+        </w:rPr>
         <w:t>Selling Medicine:</w:t>
       </w:r>
-    </w:p>
-    <w:p>
-      <w:pPr>
-        <w:rPr>
-          <w:lang w:bidi="ar-EG"/>
-        </w:rPr>
-      </w:pPr>
-      <w:r>
-        <w:rPr>
-          <w:lang w:bidi="ar-EG"/>
-        </w:rPr>
-        <w:t xml:space="preserve">1.1.1 </w:t>
-      </w:r>
-      <w:r>
-        <w:rPr>
-          <w:lang w:bidi="ar-EG"/>
-        </w:rPr>
-        <w:t>The system should allow employees to record sales transactions, including details such as customer information, medicine name, quantity sold, and unit price.</w:t>
-      </w:r>
-    </w:p>
-    <w:p>
-      <w:pPr>
-        <w:rPr>
-          <w:lang w:bidi="ar-EG"/>
-        </w:rPr>
-      </w:pPr>
-      <w:r>
-        <w:rPr>
-          <w:lang w:bidi="ar-EG"/>
-        </w:rPr>
-        <w:t xml:space="preserve">1.1.2 </w:t>
+      <w:r>
+        <w:rPr>
+          <w:lang w:bidi="ar-EG"/>
+        </w:rPr>
+        <w:t xml:space="preserve"> </w:t>
+      </w:r>
+    </w:p>
+    <w:p>
+      <w:pPr>
+        <w:spacing w:line="240" w:lineRule="auto"/>
+        <w:jc w:val="both"/>
+        <w:rPr>
+          <w:lang w:bidi="ar-EG"/>
+        </w:rPr>
+      </w:pPr>
+      <w:r>
+        <w:rPr>
+          <w:b/>
+          <w:bCs/>
+          <w:lang w:bidi="ar-EG"/>
+        </w:rPr>
+        <w:t>1.1.1</w:t>
+      </w:r>
+      <w:r>
+        <w:rPr>
+          <w:lang w:bidi="ar-EG"/>
+        </w:rPr>
+        <w:t xml:space="preserve"> </w:t>
+      </w:r>
+      <w:r>
+        <w:rPr>
+          <w:lang w:bidi="ar-EG"/>
+        </w:rPr>
+        <w:t xml:space="preserve">The system should allow employees to record sales transactions, including details such as customer </w:t>
+      </w:r>
+      <w:r>
+        <w:rPr>
+          <w:lang w:bidi="ar-EG"/>
+        </w:rPr>
+        <w:br/>
+        <w:t xml:space="preserve">             </w:t>
+      </w:r>
+      <w:r>
+        <w:rPr>
+          <w:lang w:bidi="ar-EG"/>
+        </w:rPr>
+        <w:t>information,</w:t>
+      </w:r>
+      <w:r>
+        <w:rPr>
+          <w:lang w:bidi="ar-EG"/>
+        </w:rPr>
+        <w:t xml:space="preserve"> </w:t>
+      </w:r>
+      <w:r>
+        <w:rPr>
+          <w:lang w:bidi="ar-EG"/>
+        </w:rPr>
+        <w:t>medicine name, quantity sold, and unit price.</w:t>
+      </w:r>
+    </w:p>
+    <w:p>
+      <w:pPr>
+        <w:spacing w:line="240" w:lineRule="auto"/>
+        <w:jc w:val="both"/>
+        <w:rPr>
+          <w:lang w:bidi="ar-EG"/>
+        </w:rPr>
+      </w:pPr>
+      <w:r>
+        <w:rPr>
+          <w:lang w:bidi="ar-EG"/>
+        </w:rPr>
+        <w:t xml:space="preserve">      </w:t>
+      </w:r>
+      <w:r>
+        <w:rPr>
+          <w:b/>
+          <w:bCs/>
+          <w:lang w:bidi="ar-EG"/>
+        </w:rPr>
+        <w:t>1.1.2</w:t>
+      </w:r>
+      <w:r>
+        <w:rPr>
+          <w:lang w:bidi="ar-EG"/>
+        </w:rPr>
+        <w:t xml:space="preserve"> </w:t>
       </w:r>
       <w:r>
         <w:rPr>
@@ -102,15 +195,33 @@
     </w:p>
     <w:p>
       <w:pPr>
-        <w:rPr>
-          <w:lang w:bidi="ar-EG"/>
-        </w:rPr>
-      </w:pPr>
-      <w:r>
-        <w:rPr>
-          <w:lang w:bidi="ar-EG"/>
-        </w:rPr>
-        <w:t xml:space="preserve">1.2 </w:t>
+        <w:spacing w:line="240" w:lineRule="auto"/>
+        <w:jc w:val="both"/>
+        <w:rPr>
+          <w:lang w:bidi="ar-EG"/>
+        </w:rPr>
+      </w:pPr>
+      <w:r>
+        <w:rPr>
+          <w:b/>
+          <w:bCs/>
+          <w:lang w:bidi="ar-EG"/>
+        </w:rPr>
+        <w:t xml:space="preserve">  </w:t>
+      </w:r>
+      <w:r>
+        <w:rPr>
+          <w:b/>
+          <w:bCs/>
+          <w:lang w:bidi="ar-EG"/>
+        </w:rPr>
+        <w:t>1.2</w:t>
+      </w:r>
+      <w:r>
+        <w:rPr>
+          <w:lang w:bidi="ar-EG"/>
+        </w:rPr>
+        <w:t xml:space="preserve"> </w:t>
       </w:r>
       <w:r>
         <w:rPr>
@@ -121,34 +232,111 @@
     </w:p>
     <w:p>
       <w:pPr>
-        <w:rPr>
-          <w:lang w:bidi="ar-EG"/>
-        </w:rPr>
-      </w:pPr>
-      <w:r>
-        <w:rPr>
-          <w:lang w:bidi="ar-EG"/>
-        </w:rPr>
-        <w:t xml:space="preserve">1.2.1 </w:t>
-      </w:r>
-      <w:r>
-        <w:rPr>
-          <w:lang w:bidi="ar-EG"/>
-        </w:rPr>
-        <w:t>The system should automatically update the available quantity of each medicine after a sale is completed, ensuring real-time inventory tracking.</w:t>
-      </w:r>
-    </w:p>
-    <w:p>
-      <w:pPr>
-        <w:rPr>
-          <w:lang w:bidi="ar-EG"/>
-        </w:rPr>
-      </w:pPr>
-      <w:r>
-        <w:rPr>
-          <w:lang w:bidi="ar-EG"/>
-        </w:rPr>
-        <w:t xml:space="preserve">1.2.2 </w:t>
+        <w:spacing w:line="240" w:lineRule="auto"/>
+        <w:jc w:val="both"/>
+        <w:rPr>
+          <w:lang w:bidi="ar-EG"/>
+        </w:rPr>
+      </w:pPr>
+      <w:r>
+        <w:rPr>
+          <w:b/>
+          <w:bCs/>
+          <w:lang w:bidi="ar-EG"/>
+        </w:rPr>
+        <w:t xml:space="preserve">       </w:t>
+      </w:r>
+      <w:r>
+        <w:rPr>
+          <w:b/>
+          <w:bCs/>
+          <w:lang w:bidi="ar-EG"/>
+        </w:rPr>
+        <w:t>1.2.1</w:t>
+      </w:r>
+      <w:r>
+        <w:rPr>
+          <w:lang w:bidi="ar-EG"/>
+        </w:rPr>
+        <w:t xml:space="preserve"> </w:t>
+      </w:r>
+      <w:r>
+        <w:rPr>
+          <w:lang w:bidi="ar-EG"/>
+        </w:rPr>
+        <w:t>The system should automatically update the available quantity of each medicine after a sale is</w:t>
+      </w:r>
+      <w:r>
+        <w:rPr>
+          <w:lang w:bidi="ar-EG"/>
+        </w:rPr>
+        <w:br/>
+        <w:t xml:space="preserve">              </w:t>
+      </w:r>
+      <w:r>
+        <w:rPr>
+          <w:lang w:bidi="ar-EG"/>
+        </w:rPr>
+        <w:t xml:space="preserve"> </w:t>
+      </w:r>
+      <w:proofErr w:type="spellStart"/>
+      <w:proofErr w:type="gramStart"/>
+      <w:r>
+        <w:rPr>
+          <w:lang w:bidi="ar-EG"/>
+        </w:rPr>
+        <w:t>completed</w:t>
+      </w:r>
+      <w:r>
+        <w:rPr>
+          <w:lang w:bidi="ar-EG"/>
+        </w:rPr>
+        <w:t>,</w:t>
+      </w:r>
+      <w:r>
+        <w:rPr>
+          <w:lang w:bidi="ar-EG"/>
+        </w:rPr>
+        <w:t>ensuring</w:t>
+      </w:r>
+      <w:proofErr w:type="spellEnd"/>
+      <w:proofErr w:type="gramEnd"/>
+      <w:r>
+        <w:rPr>
+          <w:lang w:bidi="ar-EG"/>
+        </w:rPr>
+        <w:t xml:space="preserve"> real-time inventory tracking.</w:t>
+      </w:r>
+    </w:p>
+    <w:p>
+      <w:pPr>
+        <w:spacing w:line="240" w:lineRule="auto"/>
+        <w:jc w:val="both"/>
+        <w:rPr>
+          <w:lang w:bidi="ar-EG"/>
+        </w:rPr>
+      </w:pPr>
+      <w:r>
+        <w:rPr>
+          <w:b/>
+          <w:bCs/>
+          <w:lang w:bidi="ar-EG"/>
+        </w:rPr>
+        <w:t xml:space="preserve">      </w:t>
+      </w:r>
+      <w:r>
+        <w:rPr>
+          <w:b/>
+          <w:bCs/>
+          <w:lang w:bidi="ar-EG"/>
+        </w:rPr>
+        <w:t>1.2.2</w:t>
+      </w:r>
+      <w:r>
+        <w:rPr>
+          <w:lang w:bidi="ar-EG"/>
+        </w:rPr>
+        <w:t xml:space="preserve"> </w:t>
       </w:r>
       <w:r>
         <w:rPr>
@@ -159,15 +347,33 @@
     </w:p>
     <w:p>
       <w:pPr>
-        <w:rPr>
-          <w:lang w:bidi="ar-EG"/>
-        </w:rPr>
-      </w:pPr>
-      <w:r>
-        <w:rPr>
-          <w:lang w:bidi="ar-EG"/>
-        </w:rPr>
-        <w:t xml:space="preserve">1.3 </w:t>
+        <w:spacing w:line="240" w:lineRule="auto"/>
+        <w:jc w:val="both"/>
+        <w:rPr>
+          <w:lang w:bidi="ar-EG"/>
+        </w:rPr>
+      </w:pPr>
+      <w:r>
+        <w:rPr>
+          <w:b/>
+          <w:bCs/>
+          <w:lang w:bidi="ar-EG"/>
+        </w:rPr>
+        <w:t xml:space="preserve"> </w:t>
+      </w:r>
+      <w:r>
+        <w:rPr>
+          <w:b/>
+          <w:bCs/>
+          <w:lang w:bidi="ar-EG"/>
+        </w:rPr>
+        <w:t>1.3</w:t>
+      </w:r>
+      <w:r>
+        <w:rPr>
+          <w:lang w:bidi="ar-EG"/>
+        </w:rPr>
+        <w:t xml:space="preserve"> </w:t>
       </w:r>
       <w:r>
         <w:rPr>
@@ -178,34 +384,79 @@
     </w:p>
     <w:p>
       <w:pPr>
-        <w:rPr>
-          <w:lang w:bidi="ar-EG"/>
-        </w:rPr>
-      </w:pPr>
-      <w:r>
-        <w:rPr>
-          <w:lang w:bidi="ar-EG"/>
-        </w:rPr>
-        <w:t xml:space="preserve">1.3.1 </w:t>
-      </w:r>
-      <w:r>
-        <w:rPr>
-          <w:lang w:bidi="ar-EG"/>
-        </w:rPr>
-        <w:t>The system should provide tools for tracking and analyzing sales performance, including metrics such as total sales, top-selling medicines, and sales trends over time.</w:t>
-      </w:r>
-    </w:p>
-    <w:p>
-      <w:pPr>
-        <w:rPr>
-          <w:lang w:bidi="ar-EG"/>
-        </w:rPr>
-      </w:pPr>
-      <w:r>
-        <w:rPr>
-          <w:lang w:bidi="ar-EG"/>
-        </w:rPr>
-        <w:t xml:space="preserve">2 </w:t>
+        <w:spacing w:line="240" w:lineRule="auto"/>
+        <w:jc w:val="both"/>
+        <w:rPr>
+          <w:lang w:bidi="ar-EG"/>
+        </w:rPr>
+      </w:pPr>
+      <w:r>
+        <w:rPr>
+          <w:b/>
+          <w:bCs/>
+          <w:lang w:bidi="ar-EG"/>
+        </w:rPr>
+        <w:t xml:space="preserve">      </w:t>
+      </w:r>
+      <w:r>
+        <w:rPr>
+          <w:b/>
+          <w:bCs/>
+          <w:lang w:bidi="ar-EG"/>
+        </w:rPr>
+        <w:t>1.3.1</w:t>
+      </w:r>
+      <w:r>
+        <w:rPr>
+          <w:lang w:bidi="ar-EG"/>
+        </w:rPr>
+        <w:t xml:space="preserve"> </w:t>
+      </w:r>
+      <w:r>
+        <w:rPr>
+          <w:lang w:bidi="ar-EG"/>
+        </w:rPr>
+        <w:t>The system should provide tools for tracking and analyzing sales performance, including metrics such as</w:t>
+      </w:r>
+      <w:r>
+        <w:rPr>
+          <w:lang w:bidi="ar-EG"/>
+        </w:rPr>
+        <w:br/>
+        <w:t xml:space="preserve">           </w:t>
+      </w:r>
+      <w:r>
+        <w:rPr>
+          <w:lang w:bidi="ar-EG"/>
+        </w:rPr>
+        <w:t xml:space="preserve"> total sales, top-selling medicines, and sales trends over time.</w:t>
+      </w:r>
+    </w:p>
+    <w:p>
+      <w:pPr>
+        <w:rPr>
+          <w:lang w:bidi="ar-EG"/>
+        </w:rPr>
+      </w:pPr>
+      <w:r>
+        <w:rPr>
+          <w:lang w:bidi="ar-EG"/>
+        </w:rPr>
+        <w:br/>
+      </w:r>
+      <w:r>
+        <w:rPr>
+          <w:b/>
+          <w:bCs/>
+          <w:lang w:bidi="ar-EG"/>
+        </w:rPr>
+        <w:t>2</w:t>
+      </w:r>
+      <w:r>
+        <w:rPr>
+          <w:lang w:bidi="ar-EG"/>
+        </w:rPr>
+        <w:t xml:space="preserve"> </w:t>
       </w:r>
       <w:r>
         <w:rPr>
@@ -222,9 +473,25 @@
       </w:pPr>
       <w:r>
         <w:rPr>
-          <w:lang w:bidi="ar-EG"/>
-        </w:rPr>
-        <w:t xml:space="preserve">2.1 </w:t>
+          <w:b/>
+          <w:bCs/>
+          <w:lang w:bidi="ar-EG"/>
+        </w:rPr>
+        <w:t xml:space="preserve">   </w:t>
+      </w:r>
+      <w:r>
+        <w:rPr>
+          <w:b/>
+          <w:bCs/>
+          <w:lang w:bidi="ar-EG"/>
+        </w:rPr>
+        <w:t>2.1</w:t>
+      </w:r>
+      <w:r>
+        <w:rPr>
+          <w:lang w:bidi="ar-EG"/>
+        </w:rPr>
+        <w:t xml:space="preserve"> </w:t>
       </w:r>
       <w:r>
         <w:rPr>
@@ -241,9 +508,25 @@
       </w:pPr>
       <w:r>
         <w:rPr>
-          <w:lang w:bidi="ar-EG"/>
-        </w:rPr>
-        <w:t xml:space="preserve">2.1.1 </w:t>
+          <w:b/>
+          <w:bCs/>
+          <w:lang w:bidi="ar-EG"/>
+        </w:rPr>
+        <w:t xml:space="preserve">       </w:t>
+      </w:r>
+      <w:r>
+        <w:rPr>
+          <w:b/>
+          <w:bCs/>
+          <w:lang w:bidi="ar-EG"/>
+        </w:rPr>
+        <w:t>2.1.1</w:t>
+      </w:r>
+      <w:r>
+        <w:rPr>
+          <w:lang w:bidi="ar-EG"/>
+        </w:rPr>
+        <w:t xml:space="preserve"> </w:t>
       </w:r>
       <w:r>
         <w:rPr>
@@ -272,9 +555,25 @@
       </w:pPr>
       <w:r>
         <w:rPr>
-          <w:lang w:bidi="ar-EG"/>
-        </w:rPr>
-        <w:t xml:space="preserve">2.2 </w:t>
+          <w:b/>
+          <w:bCs/>
+          <w:lang w:bidi="ar-EG"/>
+        </w:rPr>
+        <w:t xml:space="preserve">   </w:t>
+      </w:r>
+      <w:r>
+        <w:rPr>
+          <w:b/>
+          <w:bCs/>
+          <w:lang w:bidi="ar-EG"/>
+        </w:rPr>
+        <w:t>2.2</w:t>
+      </w:r>
+      <w:r>
+        <w:rPr>
+          <w:lang w:bidi="ar-EG"/>
+        </w:rPr>
+        <w:t xml:space="preserve"> </w:t>
       </w:r>
       <w:r>
         <w:rPr>
@@ -297,9 +596,25 @@
       </w:pPr>
       <w:r>
         <w:rPr>
-          <w:lang w:bidi="ar-EG"/>
-        </w:rPr>
-        <w:t xml:space="preserve">2.2.1 </w:t>
+          <w:b/>
+          <w:bCs/>
+          <w:lang w:bidi="ar-EG"/>
+        </w:rPr>
+        <w:t xml:space="preserve">       </w:t>
+      </w:r>
+      <w:r>
+        <w:rPr>
+          <w:b/>
+          <w:bCs/>
+          <w:lang w:bidi="ar-EG"/>
+        </w:rPr>
+        <w:t>2.2.1</w:t>
+      </w:r>
+      <w:r>
+        <w:rPr>
+          <w:lang w:bidi="ar-EG"/>
+        </w:rPr>
+        <w:t xml:space="preserve"> </w:t>
       </w:r>
       <w:r>
         <w:rPr>
@@ -314,11 +629,26 @@
           <w:lang w:bidi="ar-EG"/>
         </w:rPr>
       </w:pPr>
-      <w:r>
-        <w:rPr>
-          <w:lang w:bidi="ar-EG"/>
-        </w:rPr>
-        <w:t xml:space="preserve">3 </w:t>
+    </w:p>
+    <w:p>
+      <w:pPr>
+        <w:rPr>
+          <w:lang w:bidi="ar-EG"/>
+        </w:rPr>
+      </w:pPr>
+      <w:r>
+        <w:rPr>
+          <w:b/>
+          <w:bCs/>
+          <w:lang w:bidi="ar-EG"/>
+        </w:rPr>
+        <w:t>3</w:t>
+      </w:r>
+      <w:r>
+        <w:rPr>
+          <w:lang w:bidi="ar-EG"/>
+        </w:rPr>
+        <w:t xml:space="preserve"> </w:t>
       </w:r>
       <w:r>
         <w:rPr>
@@ -335,9 +665,25 @@
       </w:pPr>
       <w:r>
         <w:rPr>
-          <w:lang w:bidi="ar-EG"/>
-        </w:rPr>
-        <w:t xml:space="preserve">3.1 </w:t>
+          <w:b/>
+          <w:bCs/>
+          <w:lang w:bidi="ar-EG"/>
+        </w:rPr>
+        <w:t xml:space="preserve">     </w:t>
+      </w:r>
+      <w:r>
+        <w:rPr>
+          <w:b/>
+          <w:bCs/>
+          <w:lang w:bidi="ar-EG"/>
+        </w:rPr>
+        <w:t>3.1</w:t>
+      </w:r>
+      <w:r>
+        <w:rPr>
+          <w:lang w:bidi="ar-EG"/>
+        </w:rPr>
+        <w:t xml:space="preserve"> </w:t>
       </w:r>
       <w:r>
         <w:rPr>
@@ -345,37 +691,70 @@
         </w:rPr>
         <w:t>Sales Reports:</w:t>
       </w:r>
-    </w:p>
-    <w:p>
-      <w:pPr>
-        <w:rPr>
-          <w:lang w:bidi="ar-EG"/>
-        </w:rPr>
-      </w:pPr>
-      <w:r>
-        <w:rPr>
-          <w:lang w:bidi="ar-EG"/>
-        </w:rPr>
-        <w:t xml:space="preserve">3.1.1 </w:t>
-      </w:r>
-      <w:r>
-        <w:rPr>
-          <w:lang w:bidi="ar-EG"/>
-        </w:rPr>
-        <w:t>The system should generate detailed reports on sales activities, including daily, weekly, and monthly summaries, as well as custom date ranges.</w:t>
-      </w:r>
-    </w:p>
-    <w:p>
-      <w:pPr>
-        <w:rPr>
-          <w:lang w:bidi="ar-EG"/>
-        </w:rPr>
-      </w:pPr>
-      <w:r>
-        <w:rPr>
-          <w:lang w:bidi="ar-EG"/>
-        </w:rPr>
-        <w:t xml:space="preserve">3.1.2 </w:t>
+      <w:r>
+        <w:rPr>
+          <w:b/>
+          <w:bCs/>
+          <w:lang w:bidi="ar-EG"/>
+        </w:rPr>
+        <w:br/>
+        <w:t xml:space="preserve">          </w:t>
+      </w:r>
+      <w:r>
+        <w:rPr>
+          <w:b/>
+          <w:bCs/>
+          <w:lang w:bidi="ar-EG"/>
+        </w:rPr>
+        <w:t>3.1.1</w:t>
+      </w:r>
+      <w:r>
+        <w:rPr>
+          <w:lang w:bidi="ar-EG"/>
+        </w:rPr>
+        <w:t xml:space="preserve"> </w:t>
+      </w:r>
+      <w:r>
+        <w:rPr>
+          <w:lang w:bidi="ar-EG"/>
+        </w:rPr>
+        <w:t>The system should generate detailed reports on sales activities, including daily, weekly,</w:t>
+      </w:r>
+      <w:r>
+        <w:rPr>
+          <w:lang w:bidi="ar-EG"/>
+        </w:rPr>
+        <w:br/>
+        <w:t xml:space="preserve">                  </w:t>
+      </w:r>
+      <w:r>
+        <w:rPr>
+          <w:lang w:bidi="ar-EG"/>
+        </w:rPr>
+        <w:t xml:space="preserve"> and monthly summaries, as well as custom date ranges.</w:t>
+      </w:r>
+      <w:r>
+        <w:rPr>
+          <w:b/>
+          <w:bCs/>
+          <w:lang w:bidi="ar-EG"/>
+        </w:rPr>
+        <w:br/>
+        <w:t xml:space="preserve">          </w:t>
+      </w:r>
+      <w:r>
+        <w:rPr>
+          <w:b/>
+          <w:bCs/>
+          <w:lang w:bidi="ar-EG"/>
+        </w:rPr>
+        <w:t>3.1.2</w:t>
+      </w:r>
+      <w:r>
+        <w:rPr>
+          <w:lang w:bidi="ar-EG"/>
+        </w:rPr>
+        <w:t xml:space="preserve"> </w:t>
       </w:r>
       <w:r>
         <w:rPr>
@@ -411,14 +790,32 @@
     <w:p>
       <w:pPr>
         <w:rPr>
-          <w:lang w:bidi="ar-EG"/>
-        </w:rPr>
-      </w:pPr>
-      <w:r>
-        <w:rPr>
-          <w:lang w:bidi="ar-EG"/>
-        </w:rPr>
-        <w:t xml:space="preserve">3.2 </w:t>
+          <w:b/>
+          <w:bCs/>
+          <w:lang w:bidi="ar-EG"/>
+        </w:rPr>
+      </w:pPr>
+      <w:r>
+        <w:rPr>
+          <w:b/>
+          <w:bCs/>
+          <w:lang w:bidi="ar-EG"/>
+        </w:rPr>
+        <w:t xml:space="preserve">    </w:t>
+      </w:r>
+      <w:r>
+        <w:rPr>
+          <w:b/>
+          <w:bCs/>
+          <w:lang w:bidi="ar-EG"/>
+        </w:rPr>
+        <w:t>3.2</w:t>
+      </w:r>
+      <w:r>
+        <w:rPr>
+          <w:lang w:bidi="ar-EG"/>
+        </w:rPr>
+        <w:t xml:space="preserve"> </w:t>
       </w:r>
       <w:r>
         <w:rPr>
@@ -426,18 +823,28 @@
         </w:rPr>
         <w:t>Purchase Reports:</w:t>
       </w:r>
-    </w:p>
-    <w:p>
-      <w:pPr>
-        <w:rPr>
-          <w:lang w:bidi="ar-EG"/>
-        </w:rPr>
-      </w:pPr>
-      <w:r>
-        <w:rPr>
-          <w:lang w:bidi="ar-EG"/>
-        </w:rPr>
-        <w:t xml:space="preserve">3.2.1 </w:t>
+      <w:r>
+        <w:rPr>
+          <w:b/>
+          <w:bCs/>
+          <w:lang w:bidi="ar-EG"/>
+        </w:rPr>
+        <w:br/>
+        <w:t xml:space="preserve">          </w:t>
+      </w:r>
+      <w:r>
+        <w:rPr>
+          <w:b/>
+          <w:bCs/>
+          <w:lang w:bidi="ar-EG"/>
+        </w:rPr>
+        <w:t>3.2.1</w:t>
+      </w:r>
+      <w:r>
+        <w:rPr>
+          <w:lang w:bidi="ar-EG"/>
+        </w:rPr>
+        <w:t xml:space="preserve"> </w:t>
       </w:r>
       <w:r>
         <w:rPr>
@@ -449,7 +856,20 @@
         <w:rPr>
           <w:lang w:bidi="ar-EG"/>
         </w:rPr>
-        <w:t xml:space="preserve"> and</w:t>
+        <w:t xml:space="preserve"> </w:t>
+      </w:r>
+      <w:r>
+        <w:rPr>
+          <w:lang w:bidi="ar-EG"/>
+        </w:rPr>
+        <w:br/>
+        <w:t xml:space="preserve">                </w:t>
+      </w:r>
+      <w:r>
+        <w:rPr>
+          <w:lang w:bidi="ar-EG"/>
+        </w:rPr>
+        <w:t>and</w:t>
       </w:r>
       <w:r>
         <w:rPr>
@@ -478,9 +898,25 @@
       </w:pPr>
       <w:r>
         <w:rPr>
-          <w:lang w:bidi="ar-EG"/>
-        </w:rPr>
-        <w:t xml:space="preserve">3.3 </w:t>
+          <w:b/>
+          <w:bCs/>
+          <w:lang w:bidi="ar-EG"/>
+        </w:rPr>
+        <w:t xml:space="preserve">    </w:t>
+      </w:r>
+      <w:r>
+        <w:rPr>
+          <w:b/>
+          <w:bCs/>
+          <w:lang w:bidi="ar-EG"/>
+        </w:rPr>
+        <w:t>3.3</w:t>
+      </w:r>
+      <w:r>
+        <w:rPr>
+          <w:lang w:bidi="ar-EG"/>
+        </w:rPr>
+        <w:t xml:space="preserve"> </w:t>
       </w:r>
       <w:r>
         <w:rPr>
@@ -488,37 +924,100 @@
         </w:rPr>
         <w:t>Medicine Reports:</w:t>
       </w:r>
-    </w:p>
-    <w:p>
-      <w:pPr>
-        <w:rPr>
-          <w:lang w:bidi="ar-EG"/>
-        </w:rPr>
-      </w:pPr>
-      <w:r>
-        <w:rPr>
-          <w:lang w:bidi="ar-EG"/>
-        </w:rPr>
-        <w:t xml:space="preserve">3.3.1 </w:t>
-      </w:r>
-      <w:r>
-        <w:rPr>
-          <w:lang w:bidi="ar-EG"/>
-        </w:rPr>
-        <w:t>Comprehensive reports on medicine inventory, including stock levels, expiration dates, and reorder suggestions, should be generated.</w:t>
-      </w:r>
-    </w:p>
-    <w:p>
-      <w:pPr>
-        <w:rPr>
-          <w:lang w:bidi="ar-EG"/>
-        </w:rPr>
-      </w:pPr>
-      <w:r>
-        <w:rPr>
-          <w:lang w:bidi="ar-EG"/>
-        </w:rPr>
-        <w:t xml:space="preserve">3.4 </w:t>
+      <w:r>
+        <w:rPr>
+          <w:lang w:bidi="ar-EG"/>
+        </w:rPr>
+        <w:br/>
+      </w:r>
+      <w:r>
+        <w:rPr>
+          <w:b/>
+          <w:bCs/>
+          <w:lang w:bidi="ar-EG"/>
+        </w:rPr>
+        <w:t xml:space="preserve">          </w:t>
+      </w:r>
+      <w:r>
+        <w:rPr>
+          <w:b/>
+          <w:bCs/>
+          <w:lang w:bidi="ar-EG"/>
+        </w:rPr>
+        <w:t>3.3.1</w:t>
+      </w:r>
+      <w:r>
+        <w:rPr>
+          <w:lang w:bidi="ar-EG"/>
+        </w:rPr>
+        <w:t xml:space="preserve"> </w:t>
+      </w:r>
+      <w:r>
+        <w:rPr>
+          <w:lang w:bidi="ar-EG"/>
+        </w:rPr>
+        <w:t xml:space="preserve">Comprehensive reports on medicine inventory, including stock levels, expiration dates, </w:t>
+      </w:r>
+      <w:r>
+        <w:rPr>
+          <w:lang w:bidi="ar-EG"/>
+        </w:rPr>
+        <w:br/>
+        <w:t xml:space="preserve">                   </w:t>
+      </w:r>
+      <w:r>
+        <w:rPr>
+          <w:lang w:bidi="ar-EG"/>
+        </w:rPr>
+        <w:t>and reorder suggestions, should be generated.</w:t>
+      </w:r>
+    </w:p>
+    <w:p>
+      <w:pPr>
+        <w:rPr>
+          <w:lang w:bidi="ar-EG"/>
+        </w:rPr>
+      </w:pPr>
+    </w:p>
+    <w:p>
+      <w:pPr>
+        <w:rPr>
+          <w:lang w:bidi="ar-EG"/>
+        </w:rPr>
+      </w:pPr>
+    </w:p>
+    <w:p>
+      <w:pPr>
+        <w:rPr>
+          <w:lang w:bidi="ar-EG"/>
+        </w:rPr>
+      </w:pPr>
+    </w:p>
+    <w:p>
+      <w:pPr>
+        <w:rPr>
+          <w:lang w:bidi="ar-EG"/>
+        </w:rPr>
+      </w:pPr>
+      <w:r>
+        <w:rPr>
+          <w:lang w:bidi="ar-EG"/>
+        </w:rPr>
+        <w:t xml:space="preserve">    </w:t>
+      </w:r>
+      <w:r>
+        <w:rPr>
+          <w:b/>
+          <w:bCs/>
+          <w:lang w:bidi="ar-EG"/>
+        </w:rPr>
+        <w:t>3.4</w:t>
+      </w:r>
+      <w:r>
+        <w:rPr>
+          <w:lang w:bidi="ar-EG"/>
+        </w:rPr>
+        <w:t xml:space="preserve"> </w:t>
       </w:r>
       <w:r>
         <w:rPr>
@@ -535,29 +1034,79 @@
       </w:pPr>
       <w:r>
         <w:rPr>
-          <w:lang w:bidi="ar-EG"/>
-        </w:rPr>
-        <w:lastRenderedPageBreak/>
-        <w:t xml:space="preserve">3.4.1 </w:t>
-      </w:r>
-      <w:r>
-        <w:rPr>
-          <w:lang w:bidi="ar-EG"/>
-        </w:rPr>
-        <w:t>The system should calculate and provide reports on the net profit, taking into account both sales and purchase transactions.</w:t>
-      </w:r>
-    </w:p>
-    <w:p>
-      <w:pPr>
-        <w:rPr>
-          <w:lang w:bidi="ar-EG"/>
-        </w:rPr>
-      </w:pPr>
-      <w:r>
-        <w:rPr>
-          <w:lang w:bidi="ar-EG"/>
-        </w:rPr>
-        <w:t xml:space="preserve">4 </w:t>
+          <w:b/>
+          <w:bCs/>
+          <w:lang w:bidi="ar-EG"/>
+        </w:rPr>
+        <w:t xml:space="preserve">          </w:t>
+      </w:r>
+      <w:r>
+        <w:rPr>
+          <w:b/>
+          <w:bCs/>
+          <w:lang w:bidi="ar-EG"/>
+        </w:rPr>
+        <w:t>3.4.1</w:t>
+      </w:r>
+      <w:r>
+        <w:rPr>
+          <w:lang w:bidi="ar-EG"/>
+        </w:rPr>
+        <w:t xml:space="preserve"> </w:t>
+      </w:r>
+      <w:r>
+        <w:rPr>
+          <w:lang w:bidi="ar-EG"/>
+        </w:rPr>
+        <w:t xml:space="preserve">The system should calculate and provide reports on the net profit, taking into account both sales and </w:t>
+      </w:r>
+      <w:r>
+        <w:rPr>
+          <w:lang w:bidi="ar-EG"/>
+        </w:rPr>
+        <w:br/>
+        <w:t xml:space="preserve">                     </w:t>
+      </w:r>
+      <w:r>
+        <w:rPr>
+          <w:lang w:bidi="ar-EG"/>
+        </w:rPr>
+        <w:t>purchase transactions.</w:t>
+      </w:r>
+    </w:p>
+    <w:p>
+      <w:pPr>
+        <w:rPr>
+          <w:lang w:bidi="ar-EG"/>
+        </w:rPr>
+      </w:pPr>
+    </w:p>
+    <w:p>
+      <w:pPr>
+        <w:rPr>
+          <w:lang w:bidi="ar-EG"/>
+        </w:rPr>
+      </w:pPr>
+    </w:p>
+    <w:p>
+      <w:pPr>
+        <w:rPr>
+          <w:lang w:bidi="ar-EG"/>
+        </w:rPr>
+      </w:pPr>
+      <w:r>
+        <w:rPr>
+          <w:b/>
+          <w:bCs/>
+          <w:lang w:bidi="ar-EG"/>
+        </w:rPr>
+        <w:t>4</w:t>
+      </w:r>
+      <w:r>
+        <w:rPr>
+          <w:lang w:bidi="ar-EG"/>
+        </w:rPr>
+        <w:t xml:space="preserve"> </w:t>
       </w:r>
       <w:r>
         <w:rPr>
@@ -574,9 +1123,25 @@
       </w:pPr>
       <w:r>
         <w:rPr>
-          <w:lang w:bidi="ar-EG"/>
-        </w:rPr>
-        <w:t xml:space="preserve">4.1 </w:t>
+          <w:b/>
+          <w:bCs/>
+          <w:lang w:bidi="ar-EG"/>
+        </w:rPr>
+        <w:t xml:space="preserve">       </w:t>
+      </w:r>
+      <w:r>
+        <w:rPr>
+          <w:b/>
+          <w:bCs/>
+          <w:lang w:bidi="ar-EG"/>
+        </w:rPr>
+        <w:t>4.1</w:t>
+      </w:r>
+      <w:r>
+        <w:rPr>
+          <w:lang w:bidi="ar-EG"/>
+        </w:rPr>
+        <w:t xml:space="preserve"> </w:t>
       </w:r>
       <w:r>
         <w:rPr>
@@ -595,13 +1160,40 @@
         <w:rPr>
           <w:lang w:bidi="ar-EG"/>
         </w:rPr>
-        <w:t xml:space="preserve">4.1.1 </w:t>
-      </w:r>
-      <w:r>
-        <w:rPr>
-          <w:lang w:bidi="ar-EG"/>
-        </w:rPr>
-        <w:t xml:space="preserve">The system should generate alerts for employees when the expiration date of a medicine is approaching, allowing timely actions such as marking for </w:t>
+        <w:t xml:space="preserve">                </w:t>
+      </w:r>
+      <w:r>
+        <w:rPr>
+          <w:b/>
+          <w:bCs/>
+          <w:lang w:bidi="ar-EG"/>
+        </w:rPr>
+        <w:t>4.1.1</w:t>
+      </w:r>
+      <w:r>
+        <w:rPr>
+          <w:lang w:bidi="ar-EG"/>
+        </w:rPr>
+        <w:t xml:space="preserve"> </w:t>
+      </w:r>
+      <w:r>
+        <w:rPr>
+          <w:lang w:bidi="ar-EG"/>
+        </w:rPr>
+        <w:t>The system should generate alerts for employees when the expiration date of a medicine is approaching,</w:t>
+      </w:r>
+      <w:r>
+        <w:rPr>
+          <w:lang w:bidi="ar-EG"/>
+        </w:rPr>
+        <w:br/>
+        <w:t xml:space="preserve">                    </w:t>
+      </w:r>
+      <w:r>
+        <w:rPr>
+          <w:lang w:bidi="ar-EG"/>
+        </w:rPr>
+        <w:t xml:space="preserve"> allowing timely actions such as marking for </w:t>
       </w:r>
       <w:r>
         <w:rPr>
@@ -615,18 +1207,32 @@
         </w:rPr>
         <w:t xml:space="preserve"> or removal from shelves.</w:t>
       </w:r>
-    </w:p>
-    <w:p>
-      <w:pPr>
-        <w:rPr>
-          <w:lang w:bidi="ar-EG"/>
-        </w:rPr>
-      </w:pPr>
-      <w:r>
-        <w:rPr>
-          <w:lang w:bidi="ar-EG"/>
-        </w:rPr>
-        <w:t xml:space="preserve">5 </w:t>
+      <w:r>
+        <w:rPr>
+          <w:lang w:bidi="ar-EG"/>
+        </w:rPr>
+        <w:br/>
+      </w:r>
+    </w:p>
+    <w:p>
+      <w:pPr>
+        <w:rPr>
+          <w:lang w:bidi="ar-EG"/>
+        </w:rPr>
+      </w:pPr>
+      <w:r>
+        <w:rPr>
+          <w:b/>
+          <w:bCs/>
+          <w:lang w:bidi="ar-EG"/>
+        </w:rPr>
+        <w:t>5</w:t>
+      </w:r>
+      <w:r>
+        <w:rPr>
+          <w:lang w:bidi="ar-EG"/>
+        </w:rPr>
+        <w:t xml:space="preserve"> </w:t>
       </w:r>
       <w:r>
         <w:rPr>
@@ -643,9 +1249,25 @@
       </w:pPr>
       <w:r>
         <w:rPr>
-          <w:lang w:bidi="ar-EG"/>
-        </w:rPr>
-        <w:t xml:space="preserve">5.1 </w:t>
+          <w:b/>
+          <w:bCs/>
+          <w:lang w:bidi="ar-EG"/>
+        </w:rPr>
+        <w:t xml:space="preserve">      </w:t>
+      </w:r>
+      <w:r>
+        <w:rPr>
+          <w:b/>
+          <w:bCs/>
+          <w:lang w:bidi="ar-EG"/>
+        </w:rPr>
+        <w:t>5.1</w:t>
+      </w:r>
+      <w:r>
+        <w:rPr>
+          <w:lang w:bidi="ar-EG"/>
+        </w:rPr>
+        <w:t xml:space="preserve"> </w:t>
       </w:r>
       <w:r>
         <w:rPr>
@@ -653,37 +1275,81 @@
         </w:rPr>
         <w:t>User Authentication:</w:t>
       </w:r>
-    </w:p>
-    <w:p>
-      <w:pPr>
-        <w:rPr>
-          <w:lang w:bidi="ar-EG"/>
-        </w:rPr>
-      </w:pPr>
-      <w:r>
-        <w:rPr>
-          <w:lang w:bidi="ar-EG"/>
-        </w:rPr>
-        <w:t xml:space="preserve">5.1.1 </w:t>
-      </w:r>
-      <w:r>
-        <w:rPr>
-          <w:lang w:bidi="ar-EG"/>
-        </w:rPr>
-        <w:t>The system should have a secure login mechanism with role-based access control, ensuring that employees can only access functions relevant to their roles.</w:t>
-      </w:r>
-    </w:p>
-    <w:p>
-      <w:pPr>
-        <w:rPr>
-          <w:lang w:bidi="ar-EG"/>
-        </w:rPr>
-      </w:pPr>
-      <w:r>
-        <w:rPr>
-          <w:lang w:bidi="ar-EG"/>
-        </w:rPr>
-        <w:t xml:space="preserve">5.2 </w:t>
+      <w:r>
+        <w:rPr>
+          <w:lang w:bidi="ar-EG"/>
+        </w:rPr>
+        <w:br/>
+      </w:r>
+      <w:r>
+        <w:rPr>
+          <w:b/>
+          <w:bCs/>
+          <w:lang w:bidi="ar-EG"/>
+        </w:rPr>
+        <w:t xml:space="preserve">              </w:t>
+      </w:r>
+      <w:r>
+        <w:rPr>
+          <w:b/>
+          <w:bCs/>
+          <w:lang w:bidi="ar-EG"/>
+        </w:rPr>
+        <w:t>5.1.1</w:t>
+      </w:r>
+      <w:r>
+        <w:rPr>
+          <w:lang w:bidi="ar-EG"/>
+        </w:rPr>
+        <w:t xml:space="preserve"> </w:t>
+      </w:r>
+      <w:r>
+        <w:rPr>
+          <w:lang w:bidi="ar-EG"/>
+        </w:rPr>
+        <w:t xml:space="preserve">The system should have a secure login mechanism with role-based access control, ensuring that employees </w:t>
+      </w:r>
+      <w:r>
+        <w:rPr>
+          <w:lang w:bidi="ar-EG"/>
+        </w:rPr>
+        <w:br/>
+        <w:t xml:space="preserve">                     </w:t>
+      </w:r>
+      <w:r>
+        <w:rPr>
+          <w:lang w:bidi="ar-EG"/>
+        </w:rPr>
+        <w:t>can only access functions relevant to their roles.</w:t>
+      </w:r>
+    </w:p>
+    <w:p>
+      <w:pPr>
+        <w:rPr>
+          <w:lang w:bidi="ar-EG"/>
+        </w:rPr>
+      </w:pPr>
+      <w:r>
+        <w:rPr>
+          <w:b/>
+          <w:bCs/>
+          <w:lang w:bidi="ar-EG"/>
+        </w:rPr>
+        <w:t xml:space="preserve">       </w:t>
+      </w:r>
+      <w:r>
+        <w:rPr>
+          <w:b/>
+          <w:bCs/>
+          <w:lang w:bidi="ar-EG"/>
+        </w:rPr>
+        <w:t>5.2</w:t>
+      </w:r>
+      <w:r>
+        <w:rPr>
+          <w:lang w:bidi="ar-EG"/>
+        </w:rPr>
+        <w:t xml:space="preserve"> </w:t>
       </w:r>
       <w:r>
         <w:rPr>
@@ -691,37 +1357,80 @@
         </w:rPr>
         <w:t>Activity History:</w:t>
       </w:r>
-    </w:p>
-    <w:p>
-      <w:pPr>
-        <w:rPr>
-          <w:lang w:bidi="ar-EG"/>
-        </w:rPr>
-      </w:pPr>
-      <w:r>
-        <w:rPr>
-          <w:lang w:bidi="ar-EG"/>
-        </w:rPr>
-        <w:t xml:space="preserve">5.2.1 </w:t>
-      </w:r>
-      <w:r>
-        <w:rPr>
-          <w:lang w:bidi="ar-EG"/>
-        </w:rPr>
-        <w:t>A detailed activity log should be maintained for each employee, capturing actions such as logins, logouts, sales transactions, purchases, and any system operations.</w:t>
-      </w:r>
-    </w:p>
-    <w:p>
-      <w:pPr>
-        <w:rPr>
-          <w:lang w:bidi="ar-EG"/>
-        </w:rPr>
-      </w:pPr>
-      <w:r>
-        <w:rPr>
-          <w:lang w:bidi="ar-EG"/>
-        </w:rPr>
-        <w:t xml:space="preserve">6 </w:t>
+      <w:r>
+        <w:rPr>
+          <w:lang w:bidi="ar-EG"/>
+        </w:rPr>
+        <w:br/>
+      </w:r>
+      <w:r>
+        <w:rPr>
+          <w:b/>
+          <w:bCs/>
+          <w:lang w:bidi="ar-EG"/>
+        </w:rPr>
+        <w:t xml:space="preserve">              </w:t>
+      </w:r>
+      <w:r>
+        <w:rPr>
+          <w:b/>
+          <w:bCs/>
+          <w:lang w:bidi="ar-EG"/>
+        </w:rPr>
+        <w:t>5.2.1</w:t>
+      </w:r>
+      <w:r>
+        <w:rPr>
+          <w:lang w:bidi="ar-EG"/>
+        </w:rPr>
+        <w:t xml:space="preserve"> </w:t>
+      </w:r>
+      <w:r>
+        <w:rPr>
+          <w:lang w:bidi="ar-EG"/>
+        </w:rPr>
+        <w:t xml:space="preserve">A detailed activity log should be maintained for each employee, capturing actions such as logins, logouts, </w:t>
+      </w:r>
+      <w:r>
+        <w:rPr>
+          <w:lang w:bidi="ar-EG"/>
+        </w:rPr>
+        <w:br/>
+        <w:t xml:space="preserve">                     </w:t>
+      </w:r>
+      <w:r>
+        <w:rPr>
+          <w:lang w:bidi="ar-EG"/>
+        </w:rPr>
+        <w:t>sales transactions, purchases, and any system operations.</w:t>
+      </w:r>
+    </w:p>
+    <w:p>
+      <w:pPr>
+        <w:rPr>
+          <w:lang w:bidi="ar-EG"/>
+        </w:rPr>
+      </w:pPr>
+    </w:p>
+    <w:p>
+      <w:pPr>
+        <w:rPr>
+          <w:lang w:bidi="ar-EG"/>
+        </w:rPr>
+      </w:pPr>
+      <w:r>
+        <w:rPr>
+          <w:b/>
+          <w:bCs/>
+          <w:lang w:bidi="ar-EG"/>
+        </w:rPr>
+        <w:t>6</w:t>
+      </w:r>
+      <w:r>
+        <w:rPr>
+          <w:lang w:bidi="ar-EG"/>
+        </w:rPr>
+        <w:t xml:space="preserve"> </w:t>
       </w:r>
       <w:r>
         <w:rPr>
@@ -738,9 +1447,25 @@
       </w:pPr>
       <w:r>
         <w:rPr>
-          <w:lang w:bidi="ar-EG"/>
-        </w:rPr>
-        <w:t xml:space="preserve">6.1 </w:t>
+          <w:b/>
+          <w:bCs/>
+          <w:lang w:bidi="ar-EG"/>
+        </w:rPr>
+        <w:t xml:space="preserve">      </w:t>
+      </w:r>
+      <w:r>
+        <w:rPr>
+          <w:b/>
+          <w:bCs/>
+          <w:lang w:bidi="ar-EG"/>
+        </w:rPr>
+        <w:t>6.1</w:t>
+      </w:r>
+      <w:r>
+        <w:rPr>
+          <w:lang w:bidi="ar-EG"/>
+        </w:rPr>
+        <w:t xml:space="preserve"> </w:t>
       </w:r>
       <w:r>
         <w:rPr>
@@ -748,18 +1473,28 @@
         </w:rPr>
         <w:t>Return to Distributors:</w:t>
       </w:r>
-    </w:p>
-    <w:p>
-      <w:pPr>
-        <w:rPr>
-          <w:lang w:bidi="ar-EG"/>
-        </w:rPr>
-      </w:pPr>
-      <w:r>
-        <w:rPr>
-          <w:lang w:bidi="ar-EG"/>
-        </w:rPr>
-        <w:t xml:space="preserve">6.1.1 </w:t>
+      <w:r>
+        <w:rPr>
+          <w:b/>
+          <w:bCs/>
+          <w:lang w:bidi="ar-EG"/>
+        </w:rPr>
+        <w:br/>
+        <w:t xml:space="preserve">             </w:t>
+      </w:r>
+      <w:r>
+        <w:rPr>
+          <w:b/>
+          <w:bCs/>
+          <w:lang w:bidi="ar-EG"/>
+        </w:rPr>
+        <w:t>6.1.1</w:t>
+      </w:r>
+      <w:r>
+        <w:rPr>
+          <w:lang w:bidi="ar-EG"/>
+        </w:rPr>
+        <w:t xml:space="preserve"> </w:t>
       </w:r>
       <w:r>
         <w:rPr>
@@ -776,9 +1511,25 @@
       </w:pPr>
       <w:r>
         <w:rPr>
-          <w:lang w:bidi="ar-EG"/>
-        </w:rPr>
-        <w:t xml:space="preserve">6.2 </w:t>
+          <w:b/>
+          <w:bCs/>
+          <w:lang w:bidi="ar-EG"/>
+        </w:rPr>
+        <w:t xml:space="preserve">     </w:t>
+      </w:r>
+      <w:r>
+        <w:rPr>
+          <w:b/>
+          <w:bCs/>
+          <w:lang w:bidi="ar-EG"/>
+        </w:rPr>
+        <w:t>6.2</w:t>
+      </w:r>
+      <w:r>
+        <w:rPr>
+          <w:lang w:bidi="ar-EG"/>
+        </w:rPr>
+        <w:t xml:space="preserve"> </w:t>
       </w:r>
       <w:r>
         <w:rPr>
@@ -786,18 +1537,28 @@
         </w:rPr>
         <w:t>Inventory Update:</w:t>
       </w:r>
-    </w:p>
-    <w:p>
-      <w:pPr>
-        <w:rPr>
-          <w:lang w:bidi="ar-EG"/>
-        </w:rPr>
-      </w:pPr>
-      <w:r>
-        <w:rPr>
-          <w:lang w:bidi="ar-EG"/>
-        </w:rPr>
-        <w:t xml:space="preserve">6.2.1 </w:t>
+      <w:r>
+        <w:rPr>
+          <w:b/>
+          <w:bCs/>
+          <w:lang w:bidi="ar-EG"/>
+        </w:rPr>
+        <w:br/>
+        <w:t xml:space="preserve">                </w:t>
+      </w:r>
+      <w:r>
+        <w:rPr>
+          <w:b/>
+          <w:bCs/>
+          <w:lang w:bidi="ar-EG"/>
+        </w:rPr>
+        <w:t>6.2.1</w:t>
+      </w:r>
+      <w:r>
+        <w:rPr>
+          <w:lang w:bidi="ar-EG"/>
+        </w:rPr>
+        <w:t xml:space="preserve"> </w:t>
       </w:r>
       <w:r>
         <w:rPr>
@@ -809,14 +1570,32 @@
     <w:p>
       <w:pPr>
         <w:rPr>
-          <w:lang w:bidi="ar-EG"/>
-        </w:rPr>
-      </w:pPr>
-      <w:r>
-        <w:rPr>
-          <w:lang w:bidi="ar-EG"/>
-        </w:rPr>
-        <w:t xml:space="preserve">6.3 </w:t>
+          <w:sz w:val="20"/>
+          <w:szCs w:val="20"/>
+          <w:lang w:bidi="ar-EG"/>
+        </w:rPr>
+      </w:pPr>
+      <w:r>
+        <w:rPr>
+          <w:b/>
+          <w:bCs/>
+          <w:lang w:bidi="ar-EG"/>
+        </w:rPr>
+        <w:t xml:space="preserve">     </w:t>
+      </w:r>
+      <w:r>
+        <w:rPr>
+          <w:b/>
+          <w:bCs/>
+          <w:lang w:bidi="ar-EG"/>
+        </w:rPr>
+        <w:t>6.3</w:t>
+      </w:r>
+      <w:r>
+        <w:rPr>
+          <w:lang w:bidi="ar-EG"/>
+        </w:rPr>
+        <w:t xml:space="preserve"> </w:t>
       </w:r>
       <w:r>
         <w:rPr>
@@ -824,21 +1603,33 @@
         </w:rPr>
         <w:t>Stock Reduction:</w:t>
       </w:r>
-    </w:p>
-    <w:p>
-      <w:pPr>
-        <w:rPr>
-          <w:lang w:bidi="ar-EG"/>
-        </w:rPr>
-      </w:pPr>
-      <w:r>
-        <w:rPr>
-          <w:lang w:bidi="ar-EG"/>
-        </w:rPr>
-        <w:t xml:space="preserve">6.3.1 </w:t>
-      </w:r>
-      <w:r>
-        <w:rPr>
+      <w:r>
+        <w:rPr>
+          <w:b/>
+          <w:bCs/>
+          <w:lang w:bidi="ar-EG"/>
+        </w:rPr>
+        <w:br/>
+        <w:t xml:space="preserve">                </w:t>
+      </w:r>
+      <w:r>
+        <w:rPr>
+          <w:b/>
+          <w:bCs/>
+          <w:lang w:bidi="ar-EG"/>
+        </w:rPr>
+        <w:t>6.3.1</w:t>
+      </w:r>
+      <w:r>
+        <w:rPr>
+          <w:lang w:bidi="ar-EG"/>
+        </w:rPr>
+        <w:t xml:space="preserve"> </w:t>
+      </w:r>
+      <w:r>
+        <w:rPr>
+          <w:sz w:val="20"/>
+          <w:szCs w:val="20"/>
           <w:lang w:bidi="ar-EG"/>
         </w:rPr>
         <w:t>The return process should result in a decrease in the number of available medicines, reflecting accurate stock levels.</w:t>
@@ -849,6 +1640,14 @@
         <w:ind w:left="113"/>
       </w:pPr>
     </w:p>
+    <w:p/>
+    <w:p/>
+    <w:p/>
+    <w:p/>
+    <w:p/>
+    <w:p/>
+    <w:p/>
+    <w:p/>
     <w:p/>
     <w:p/>
     <w:p/>

</xml_diff>

<commit_message>
modify non functional req
</commit_message>
<xml_diff>
--- a/requirements.docx
+++ b/requirements.docx
@@ -1,6 +1,6 @@
 
 <file path=word/document.xml><?xml version="1.0" encoding="utf-8"?>
-<w:document xmlns:wpc="http://schemas.microsoft.com/office/word/2010/wordprocessingCanvas" xmlns:cx="http://schemas.microsoft.com/office/drawing/2014/chartex" xmlns:cx1="http://schemas.microsoft.com/office/drawing/2015/9/8/chartex" xmlns:cx2="http://schemas.microsoft.com/office/drawing/2015/10/21/chartex" xmlns:cx3="http://schemas.microsoft.com/office/drawing/2016/5/9/chartex" xmlns:cx4="http://schemas.microsoft.com/office/drawing/2016/5/10/chartex" xmlns:cx5="http://schemas.microsoft.com/office/drawing/2016/5/11/chartex" xmlns:cx6="http://schemas.microsoft.com/office/drawing/2016/5/12/chartex" xmlns:cx7="http://schemas.microsoft.com/office/drawing/2016/5/13/chartex" xmlns:cx8="http://schemas.microsoft.com/office/drawing/2016/5/14/chartex" xmlns:mc="http://schemas.openxmlformats.org/markup-compatibility/2006" xmlns:aink="http://schemas.microsoft.com/office/drawing/2016/ink" xmlns:am3d="http://schemas.microsoft.com/office/drawing/2017/model3d" xmlns:o="urn:schemas-microsoft-com:office:office" xmlns:oel="http://schemas.microsoft.com/office/2019/extlst" xmlns:r="http://schemas.openxmlformats.org/officeDocument/2006/relationships" xmlns:m="http://schemas.openxmlformats.org/officeDocument/2006/math" xmlns:v="urn:schemas-microsoft-com:vml" xmlns:wp14="http://schemas.microsoft.com/office/word/2010/wordprocessingDrawing" xmlns:wp="http://schemas.openxmlformats.org/drawingml/2006/wordprocessingDrawing" xmlns:w10="urn:schemas-microsoft-com:office:word" xmlns:w="http://schemas.openxmlformats.org/wordprocessingml/2006/main" xmlns:w14="http://schemas.microsoft.com/office/word/2010/wordml" xmlns:w15="http://schemas.microsoft.com/office/word/2012/wordml" xmlns:w16cex="http://schemas.microsoft.com/office/word/2018/wordml/cex" xmlns:w16cid="http://schemas.microsoft.com/office/word/2016/wordml/cid" xmlns:w16="http://schemas.microsoft.com/office/word/2018/wordml" xmlns:w16sdtdh="http://schemas.microsoft.com/office/word/2020/wordml/sdtdatahash" xmlns:w16se="http://schemas.microsoft.com/office/word/2015/wordml/symex" xmlns:wpg="http://schemas.microsoft.com/office/word/2010/wordprocessingGroup" xmlns:wpi="http://schemas.microsoft.com/office/word/2010/wordprocessingInk" xmlns:wne="http://schemas.microsoft.com/office/word/2006/wordml" xmlns:wps="http://schemas.microsoft.com/office/word/2010/wordprocessingShape" mc:Ignorable="w14 w15 w16se w16cid w16 w16cex w16sdtdh wp14">
+<w:document xmlns:wpc="http://schemas.microsoft.com/office/word/2010/wordprocessingCanvas" xmlns:mc="http://schemas.openxmlformats.org/markup-compatibility/2006" xmlns:o="urn:schemas-microsoft-com:office:office" xmlns:r="http://schemas.openxmlformats.org/officeDocument/2006/relationships" xmlns:m="http://schemas.openxmlformats.org/officeDocument/2006/math" xmlns:v="urn:schemas-microsoft-com:vml" xmlns:wp14="http://schemas.microsoft.com/office/word/2010/wordprocessingDrawing" xmlns:wp="http://schemas.openxmlformats.org/drawingml/2006/wordprocessingDrawing" xmlns:w10="urn:schemas-microsoft-com:office:word" xmlns:w="http://schemas.openxmlformats.org/wordprocessingml/2006/main" xmlns:w14="http://schemas.microsoft.com/office/word/2010/wordml" xmlns:w15="http://schemas.microsoft.com/office/word/2012/wordml" xmlns:wpg="http://schemas.microsoft.com/office/word/2010/wordprocessingGroup" xmlns:wpi="http://schemas.microsoft.com/office/word/2010/wordprocessingInk" xmlns:wne="http://schemas.microsoft.com/office/word/2006/wordml" xmlns:wps="http://schemas.microsoft.com/office/word/2010/wordprocessingShape" mc:Ignorable="w14 w15 wp14">
   <w:body>
     <w:p>
       <w:pPr>
@@ -280,13 +280,13 @@
         <w:t xml:space="preserve"> </w:t>
       </w:r>
       <w:proofErr w:type="spellStart"/>
+      <w:r>
+        <w:rPr>
+          <w:lang w:bidi="ar-EG"/>
+        </w:rPr>
+        <w:t>completed</w:t>
+      </w:r>
       <w:proofErr w:type="gramStart"/>
-      <w:r>
-        <w:rPr>
-          <w:lang w:bidi="ar-EG"/>
-        </w:rPr>
-        <w:t>completed</w:t>
-      </w:r>
       <w:r>
         <w:rPr>
           <w:lang w:bidi="ar-EG"/>
@@ -1653,154 +1653,201 @@
     <w:p/>
     <w:p>
       <w:pPr>
-        <w:pStyle w:val="Heading2"/>
-      </w:pPr>
-      <w:r>
-        <w:t>Non-functional</w:t>
-      </w:r>
-      <w:r>
-        <w:t xml:space="preserve"> requirements</w:t>
+        <w:ind w:left="360"/>
+        <w:rPr>
+          <w:rFonts w:eastAsiaTheme="majorEastAsia" w:cstheme="majorBidi"/>
+          <w:color w:val="2E74B5" w:themeColor="accent1" w:themeShade="BF"/>
+          <w:sz w:val="28"/>
+          <w:szCs w:val="26"/>
+        </w:rPr>
+      </w:pPr>
+      <w:r>
+        <w:rPr>
+          <w:rFonts w:eastAsiaTheme="majorEastAsia" w:cstheme="majorBidi"/>
+          <w:color w:val="2E74B5" w:themeColor="accent1" w:themeShade="BF"/>
+          <w:sz w:val="28"/>
+          <w:szCs w:val="26"/>
+        </w:rPr>
+        <w:t>Non-functional requirements:</w:t>
       </w:r>
     </w:p>
     <w:p/>
     <w:p>
-      <w:pPr>
-        <w:numPr>
-          <w:ilvl w:val="0"/>
-          <w:numId w:val="8"/>
-        </w:numPr>
-      </w:pPr>
-      <w:r>
-        <w:rPr>
-          <w:b/>
-          <w:bCs/>
-        </w:rPr>
-        <w:t>Performance:</w:t>
-      </w:r>
-    </w:p>
-    <w:p>
-      <w:pPr>
-        <w:numPr>
-          <w:ilvl w:val="0"/>
-          <w:numId w:val="8"/>
-        </w:numPr>
-      </w:pPr>
-      <w:r>
-        <w:rPr>
-          <w:b/>
-          <w:bCs/>
-        </w:rPr>
-        <w:t>Reliability:</w:t>
-      </w:r>
-    </w:p>
-    <w:p>
-      <w:pPr>
-        <w:numPr>
-          <w:ilvl w:val="0"/>
-          <w:numId w:val="8"/>
-        </w:numPr>
-      </w:pPr>
-      <w:r>
-        <w:rPr>
-          <w:b/>
-          <w:bCs/>
-        </w:rPr>
-        <w:t>Security:</w:t>
-      </w:r>
-    </w:p>
-    <w:p>
-      <w:pPr>
-        <w:numPr>
-          <w:ilvl w:val="0"/>
-          <w:numId w:val="8"/>
-        </w:numPr>
-      </w:pPr>
-      <w:r>
-        <w:rPr>
-          <w:b/>
-          <w:bCs/>
-        </w:rPr>
-        <w:t>Scalability:</w:t>
-      </w:r>
-    </w:p>
-    <w:p>
-      <w:pPr>
-        <w:numPr>
-          <w:ilvl w:val="0"/>
-          <w:numId w:val="8"/>
-        </w:numPr>
-      </w:pPr>
-      <w:r>
-        <w:rPr>
-          <w:b/>
-          <w:bCs/>
-        </w:rPr>
-        <w:t>Usability:</w:t>
-      </w:r>
-    </w:p>
-    <w:p>
-      <w:pPr>
-        <w:numPr>
-          <w:ilvl w:val="0"/>
-          <w:numId w:val="8"/>
-        </w:numPr>
-      </w:pPr>
-      <w:r>
-        <w:rPr>
-          <w:b/>
-          <w:bCs/>
-        </w:rPr>
-        <w:t>Availability:</w:t>
-      </w:r>
-    </w:p>
-    <w:p>
-      <w:pPr>
-        <w:numPr>
-          <w:ilvl w:val="0"/>
-          <w:numId w:val="8"/>
-        </w:numPr>
-      </w:pPr>
-      <w:r>
-        <w:rPr>
-          <w:b/>
-          <w:bCs/>
-        </w:rPr>
-        <w:t>Backup and Recovery</w:t>
-      </w:r>
-    </w:p>
-    <w:p>
-      <w:pPr>
-        <w:pStyle w:val="ListParagraph"/>
-        <w:numPr>
-          <w:ilvl w:val="0"/>
-          <w:numId w:val="8"/>
-        </w:numPr>
-      </w:pPr>
-      <w:r>
-        <w:rPr>
-          <w:b/>
-          <w:bCs/>
-        </w:rPr>
-        <w:t>Dep</w:t>
-      </w:r>
-      <w:r>
-        <w:rPr>
-          <w:b/>
-          <w:bCs/>
-        </w:rPr>
-        <w:t>endability</w:t>
-      </w:r>
-    </w:p>
-    <w:p>
-      <w:pPr>
-        <w:ind w:left="360"/>
-      </w:pPr>
-    </w:p>
-    <w:p>
-      <w:pPr>
-        <w:ind w:left="1080"/>
-      </w:pPr>
-    </w:p>
+      <w:r>
+        <w:t>1. *Performance:*</w:t>
+      </w:r>
+    </w:p>
+    <w:p>
+      <w:r>
+        <w:t xml:space="preserve">   1.1 The system should respond to user interactions within two seconds under normal operating conditions.</w:t>
+      </w:r>
+    </w:p>
+    <w:p>
+      <w:r>
+        <w:t xml:space="preserve">   1.2 The time taken to generate reports, especially large datasets, should not exceed five seconds.</w:t>
+      </w:r>
+    </w:p>
+    <w:p>
+      <w:r>
+        <w:t xml:space="preserve">   1.3 Concurrent user support: The system should be able to handle at least 100 concurrent users without a significant degradation in performance.</w:t>
+      </w:r>
+      <w:bookmarkStart w:id="0" w:name="_GoBack"/>
+      <w:bookmarkEnd w:id="0"/>
+    </w:p>
+    <w:p/>
+    <w:p>
+      <w:r>
+        <w:t>2. *Reliability:*</w:t>
+      </w:r>
+    </w:p>
+    <w:p>
+      <w:r>
+        <w:t xml:space="preserve">   2.1 The system should have a mean time between failures (MTBF) of at least 500 hours.</w:t>
+      </w:r>
+    </w:p>
+    <w:p>
+      <w:r>
+        <w:t xml:space="preserve">   2.2 In the event of a failure, the system should recover within five minutes with minimal data loss.</w:t>
+      </w:r>
+    </w:p>
+    <w:p>
+      <w:r>
+        <w:t xml:space="preserve">   2.3 Regular system health checks should be conducted to identify potential issues before they affect operations.</w:t>
+      </w:r>
+    </w:p>
+    <w:p/>
+    <w:p>
+      <w:r>
+        <w:t>3. *Security:*</w:t>
+      </w:r>
+    </w:p>
+    <w:p>
+      <w:r>
+        <w:t xml:space="preserve">   3.1 All sensitive customer and employee data should be encrypted during transmission and storage.</w:t>
+      </w:r>
+    </w:p>
+    <w:p>
+      <w:r>
+        <w:t xml:space="preserve">   3.2 Role-based access control (RBAC) should be enforced, ensuring that employees can only access functionalities based on their assigned roles.</w:t>
+      </w:r>
+    </w:p>
+    <w:p>
+      <w:r>
+        <w:t xml:space="preserve">   3.3 Regular security audits should be conducted to identify and address potential vulnerabilities.</w:t>
+      </w:r>
+    </w:p>
+    <w:p>
+      <w:r>
+        <w:t xml:space="preserve">   3.4 Passwords should be stored securely using industry-standard hashing algorithms.</w:t>
+      </w:r>
+    </w:p>
+    <w:p/>
+    <w:p>
+      <w:r>
+        <w:t>4. *Scalability:*</w:t>
+      </w:r>
+    </w:p>
+    <w:p>
+      <w:r>
+        <w:t xml:space="preserve">   4.1 The system should accommodate a 20% annual growth in data and user load.</w:t>
+      </w:r>
+    </w:p>
+    <w:p>
+      <w:r>
+        <w:t xml:space="preserve">   4.2 It should support the addition of new features and functionalities without requiring a complete system overhaul.</w:t>
+      </w:r>
+    </w:p>
+    <w:p>
+      <w:r>
+        <w:t xml:space="preserve">   4.3 Scalability tests should be conducted to ensure optimal performance under increased loads.</w:t>
+      </w:r>
+    </w:p>
+    <w:p/>
+    <w:p>
+      <w:r>
+        <w:t>5. *Usability:*</w:t>
+      </w:r>
+    </w:p>
+    <w:p>
+      <w:r>
+        <w:t xml:space="preserve">   5.1 The user interface should be intuitive and require minimal training for new employees.</w:t>
+      </w:r>
+    </w:p>
+    <w:p>
+      <w:r>
+        <w:t xml:space="preserve">   5.2 The system should provide clear error messages and guidance to users in case of input errors.</w:t>
+      </w:r>
+    </w:p>
+    <w:p>
+      <w:r>
+        <w:t xml:space="preserve">   5.3 Accessibility features should be implemented to ensure usability for users with disabilities.</w:t>
+      </w:r>
+    </w:p>
+    <w:p/>
+    <w:p>
+      <w:r>
+        <w:t>6. *Availability:*</w:t>
+      </w:r>
+    </w:p>
+    <w:p>
+      <w:r>
+        <w:t xml:space="preserve">   6.1 The system should be available 99.9% of the time during regular business hours.</w:t>
+      </w:r>
+    </w:p>
+    <w:p>
+      <w:r>
+        <w:lastRenderedPageBreak/>
+        <w:t xml:space="preserve">   6.2 Scheduled maintenance should be communicated in advance, and efforts should be made to minimize downtime.</w:t>
+      </w:r>
+    </w:p>
+    <w:p>
+      <w:r>
+        <w:t xml:space="preserve">   6.3 Redundancy measures should be in place to ensure continuous operations in case of server or hardware failures.</w:t>
+      </w:r>
+    </w:p>
+    <w:p/>
+    <w:p>
+      <w:r>
+        <w:t>7. *Backup and Recovery:*</w:t>
+      </w:r>
+    </w:p>
+    <w:p>
+      <w:r>
+        <w:t xml:space="preserve">   7.1 Regular automated backups of the database and system configuration should be performed.</w:t>
+      </w:r>
+    </w:p>
+    <w:p>
+      <w:r>
+        <w:t xml:space="preserve">   7.2 The backup data should be stored in a geographically separate location to ensure recovery in case of a catastrophic event.</w:t>
+      </w:r>
+    </w:p>
+    <w:p>
+      <w:r>
+        <w:t xml:space="preserve">   7.3 A documented and tested recovery plan should be in place to restore the system to its operational state in the event of data loss or system failure.</w:t>
+      </w:r>
+    </w:p>
+    <w:p/>
+    <w:p>
+      <w:r>
+        <w:t>8. *Dependability:*</w:t>
+      </w:r>
+    </w:p>
+    <w:p>
+      <w:r>
+        <w:t xml:space="preserve">   8.1 The system should be designed with built-in fault tolerance to minimize the impact of hardware or software failures.</w:t>
+      </w:r>
+    </w:p>
+    <w:p>
+      <w:r>
+        <w:t xml:space="preserve">   8.2 Dependencies on external services or APIs should be identified and managed to prevent disruptions in case of external service outages.</w:t>
+      </w:r>
+    </w:p>
+    <w:p>
+      <w:r>
+        <w:t xml:space="preserve">   8.3 Continuous monitoring of system dependencies and components should be in place to identify potential issues proactively.</w:t>
+      </w:r>
+    </w:p>
+    <w:p/>
     <w:p/>
     <w:p/>
     <w:sectPr>
@@ -1814,7 +1861,7 @@
 </file>
 
 <file path=word/numbering.xml><?xml version="1.0" encoding="utf-8"?>
-<w:numbering xmlns:wpc="http://schemas.microsoft.com/office/word/2010/wordprocessingCanvas" xmlns:cx="http://schemas.microsoft.com/office/drawing/2014/chartex" xmlns:cx1="http://schemas.microsoft.com/office/drawing/2015/9/8/chartex" xmlns:cx2="http://schemas.microsoft.com/office/drawing/2015/10/21/chartex" xmlns:cx3="http://schemas.microsoft.com/office/drawing/2016/5/9/chartex" xmlns:cx4="http://schemas.microsoft.com/office/drawing/2016/5/10/chartex" xmlns:cx5="http://schemas.microsoft.com/office/drawing/2016/5/11/chartex" xmlns:cx6="http://schemas.microsoft.com/office/drawing/2016/5/12/chartex" xmlns:cx7="http://schemas.microsoft.com/office/drawing/2016/5/13/chartex" xmlns:cx8="http://schemas.microsoft.com/office/drawing/2016/5/14/chartex" xmlns:mc="http://schemas.openxmlformats.org/markup-compatibility/2006" xmlns:aink="http://schemas.microsoft.com/office/drawing/2016/ink" xmlns:am3d="http://schemas.microsoft.com/office/drawing/2017/model3d" xmlns:o="urn:schemas-microsoft-com:office:office" xmlns:oel="http://schemas.microsoft.com/office/2019/extlst" xmlns:r="http://schemas.openxmlformats.org/officeDocument/2006/relationships" xmlns:m="http://schemas.openxmlformats.org/officeDocument/2006/math" xmlns:v="urn:schemas-microsoft-com:vml" xmlns:wp14="http://schemas.microsoft.com/office/word/2010/wordprocessingDrawing" xmlns:wp="http://schemas.openxmlformats.org/drawingml/2006/wordprocessingDrawing" xmlns:w10="urn:schemas-microsoft-com:office:word" xmlns:w="http://schemas.openxmlformats.org/wordprocessingml/2006/main" xmlns:w14="http://schemas.microsoft.com/office/word/2010/wordml" xmlns:w15="http://schemas.microsoft.com/office/word/2012/wordml" xmlns:w16cex="http://schemas.microsoft.com/office/word/2018/wordml/cex" xmlns:w16cid="http://schemas.microsoft.com/office/word/2016/wordml/cid" xmlns:w16="http://schemas.microsoft.com/office/word/2018/wordml" xmlns:w16sdtdh="http://schemas.microsoft.com/office/word/2020/wordml/sdtdatahash" xmlns:w16se="http://schemas.microsoft.com/office/word/2015/wordml/symex" xmlns:wpg="http://schemas.microsoft.com/office/word/2010/wordprocessingGroup" xmlns:wpi="http://schemas.microsoft.com/office/word/2010/wordprocessingInk" xmlns:wne="http://schemas.microsoft.com/office/word/2006/wordml" xmlns:wps="http://schemas.microsoft.com/office/word/2010/wordprocessingShape" mc:Ignorable="w14 w15 w16se w16cid w16 w16cex w16sdtdh wp14">
+<w:numbering xmlns:wpc="http://schemas.microsoft.com/office/word/2010/wordprocessingCanvas" xmlns:mc="http://schemas.openxmlformats.org/markup-compatibility/2006" xmlns:o="urn:schemas-microsoft-com:office:office" xmlns:r="http://schemas.openxmlformats.org/officeDocument/2006/relationships" xmlns:m="http://schemas.openxmlformats.org/officeDocument/2006/math" xmlns:v="urn:schemas-microsoft-com:vml" xmlns:wp14="http://schemas.microsoft.com/office/word/2010/wordprocessingDrawing" xmlns:wp="http://schemas.openxmlformats.org/drawingml/2006/wordprocessingDrawing" xmlns:w10="urn:schemas-microsoft-com:office:word" xmlns:w="http://schemas.openxmlformats.org/wordprocessingml/2006/main" xmlns:w14="http://schemas.microsoft.com/office/word/2010/wordml" xmlns:w15="http://schemas.microsoft.com/office/word/2012/wordml" xmlns:wpg="http://schemas.microsoft.com/office/word/2010/wordprocessingGroup" xmlns:wpi="http://schemas.microsoft.com/office/word/2010/wordprocessingInk" xmlns:wne="http://schemas.microsoft.com/office/word/2006/wordml" xmlns:wps="http://schemas.microsoft.com/office/word/2010/wordprocessingShape" mc:Ignorable="w14 w15 wp14">
   <w:abstractNum w:abstractNumId="0" w15:restartNumberingAfterBreak="0">
     <w:nsid w:val="01D16007"/>
     <w:multiLevelType w:val="multilevel"/>
@@ -2807,38 +2854,38 @@
       </w:rPr>
     </w:lvl>
   </w:abstractNum>
-  <w:num w:numId="1" w16cid:durableId="163709349">
+  <w:num w:numId="1">
     <w:abstractNumId w:val="6"/>
   </w:num>
-  <w:num w:numId="2" w16cid:durableId="1877620672">
+  <w:num w:numId="2">
     <w:abstractNumId w:val="4"/>
   </w:num>
-  <w:num w:numId="3" w16cid:durableId="208759480">
+  <w:num w:numId="3">
     <w:abstractNumId w:val="5"/>
   </w:num>
-  <w:num w:numId="4" w16cid:durableId="790169834">
+  <w:num w:numId="4">
     <w:abstractNumId w:val="2"/>
   </w:num>
-  <w:num w:numId="5" w16cid:durableId="231084007">
+  <w:num w:numId="5">
     <w:abstractNumId w:val="8"/>
   </w:num>
-  <w:num w:numId="6" w16cid:durableId="37361006">
+  <w:num w:numId="6">
     <w:abstractNumId w:val="0"/>
   </w:num>
-  <w:num w:numId="7" w16cid:durableId="1018577374">
+  <w:num w:numId="7">
     <w:abstractNumId w:val="1"/>
   </w:num>
-  <w:num w:numId="8" w16cid:durableId="426465645">
+  <w:num w:numId="8">
     <w:abstractNumId w:val="7"/>
   </w:num>
-  <w:num w:numId="9" w16cid:durableId="13117471">
+  <w:num w:numId="9">
     <w:abstractNumId w:val="3"/>
   </w:num>
 </w:numbering>
 </file>
 
 <file path=word/styles.xml><?xml version="1.0" encoding="utf-8"?>
-<w:styles xmlns:mc="http://schemas.openxmlformats.org/markup-compatibility/2006" xmlns:r="http://schemas.openxmlformats.org/officeDocument/2006/relationships" xmlns:w="http://schemas.openxmlformats.org/wordprocessingml/2006/main" xmlns:w14="http://schemas.microsoft.com/office/word/2010/wordml" xmlns:w15="http://schemas.microsoft.com/office/word/2012/wordml" xmlns:w16cex="http://schemas.microsoft.com/office/word/2018/wordml/cex" xmlns:w16cid="http://schemas.microsoft.com/office/word/2016/wordml/cid" xmlns:w16="http://schemas.microsoft.com/office/word/2018/wordml" xmlns:w16sdtdh="http://schemas.microsoft.com/office/word/2020/wordml/sdtdatahash" xmlns:w16se="http://schemas.microsoft.com/office/word/2015/wordml/symex" mc:Ignorable="w14 w15 w16se w16cid w16 w16cex w16sdtdh">
+<w:styles xmlns:mc="http://schemas.openxmlformats.org/markup-compatibility/2006" xmlns:r="http://schemas.openxmlformats.org/officeDocument/2006/relationships" xmlns:w="http://schemas.openxmlformats.org/wordprocessingml/2006/main" xmlns:w14="http://schemas.microsoft.com/office/word/2010/wordml" xmlns:w15="http://schemas.microsoft.com/office/word/2012/wordml" mc:Ignorable="w14 w15">
   <w:docDefaults>
     <w:rPrDefault>
       <w:rPr>
@@ -2854,7 +2901,7 @@
       </w:pPr>
     </w:pPrDefault>
   </w:docDefaults>
-  <w:latentStyles w:defLockedState="0" w:defUIPriority="99" w:defSemiHidden="0" w:defUnhideWhenUsed="0" w:defQFormat="0" w:count="376">
+  <w:latentStyles w:defLockedState="0" w:defUIPriority="99" w:defSemiHidden="0" w:defUnhideWhenUsed="0" w:defQFormat="0" w:count="371">
     <w:lsdException w:name="Normal" w:uiPriority="0" w:qFormat="1"/>
     <w:lsdException w:name="heading 1" w:uiPriority="9" w:qFormat="1"/>
     <w:lsdException w:name="heading 2" w:semiHidden="1" w:uiPriority="9" w:unhideWhenUsed="1" w:qFormat="1"/>
@@ -3226,11 +3273,6 @@
     <w:lsdException w:name="List Table 5 Dark Accent 6" w:uiPriority="50"/>
     <w:lsdException w:name="List Table 6 Colorful Accent 6" w:uiPriority="51"/>
     <w:lsdException w:name="List Table 7 Colorful Accent 6" w:uiPriority="52"/>
-    <w:lsdException w:name="Mention" w:semiHidden="1" w:unhideWhenUsed="1"/>
-    <w:lsdException w:name="Smart Hyperlink" w:semiHidden="1" w:unhideWhenUsed="1"/>
-    <w:lsdException w:name="Hashtag" w:semiHidden="1" w:unhideWhenUsed="1"/>
-    <w:lsdException w:name="Unresolved Mention" w:semiHidden="1" w:unhideWhenUsed="1"/>
-    <w:lsdException w:name="Smart Link" w:semiHidden="1" w:unhideWhenUsed="1"/>
   </w:latentStyles>
   <w:style w:type="paragraph" w:default="1" w:styleId="Normal">
     <w:name w:val="Normal"/>

</xml_diff>